<commit_message>
ajout dans le raport
</commit_message>
<xml_diff>
--- a/RapportTDEtExamen.docx
+++ b/RapportTDEtExamen.docx
@@ -1788,8 +1788,21 @@
           <w:u w:val="single"/>
         </w:rPr>
       </w:pPr>
-      <w:bookmarkStart w:id="0" w:name="_GoBack"/>
-      <w:bookmarkEnd w:id="0"/>
+    </w:p>
+    <w:p>
+      <w:pPr>
+        <w:rPr>
+          <w:sz w:val="24"/>
+          <w:szCs w:val="24"/>
+        </w:rPr>
+      </w:pPr>
+      <w:r>
+        <w:rPr>
+          <w:sz w:val="24"/>
+          <w:szCs w:val="24"/>
+        </w:rPr>
+        <w:br w:type="page"/>
+      </w:r>
     </w:p>
     <w:p>
       <w:pPr>
@@ -1851,6 +1864,107 @@
     <w:p>
       <w:pPr>
         <w:pStyle w:val="Sansinterligne"/>
+        <w:ind w:left="720"/>
+        <w:rPr>
+          <w:b/>
+          <w:sz w:val="32"/>
+          <w:szCs w:val="32"/>
+          <w:u w:val="single"/>
+        </w:rPr>
+      </w:pPr>
+    </w:p>
+    <w:p>
+      <w:pPr>
+        <w:rPr>
+          <w:b/>
+          <w:sz w:val="32"/>
+          <w:szCs w:val="32"/>
+          <w:u w:val="single"/>
+        </w:rPr>
+      </w:pPr>
+      <w:r>
+        <w:rPr>
+          <w:b/>
+          <w:noProof/>
+          <w:sz w:val="32"/>
+          <w:szCs w:val="32"/>
+          <w:u w:val="single"/>
+          <w:lang w:eastAsia="fr-FR"/>
+        </w:rPr>
+        <w:drawing>
+          <wp:inline distT="0" distB="0" distL="0" distR="0">
+            <wp:extent cx="5760720" cy="2741137"/>
+            <wp:effectExtent l="0" t="0" r="0" b="2540"/>
+            <wp:docPr id="23" name="Image 23" descr="C:\Users\USER\Pictures\Screenshots\Capture d'écran 2025-02-24 093919.png"/>
+            <wp:cNvGraphicFramePr>
+              <a:graphicFrameLocks xmlns:a="http://schemas.openxmlformats.org/drawingml/2006/main" noChangeAspect="1"/>
+            </wp:cNvGraphicFramePr>
+            <a:graphic xmlns:a="http://schemas.openxmlformats.org/drawingml/2006/main">
+              <a:graphicData uri="http://schemas.openxmlformats.org/drawingml/2006/picture">
+                <pic:pic xmlns:pic="http://schemas.openxmlformats.org/drawingml/2006/picture">
+                  <pic:nvPicPr>
+                    <pic:cNvPr id="0" name="Picture 98" descr="C:\Users\USER\Pictures\Screenshots\Capture d'écran 2025-02-24 093919.png"/>
+                    <pic:cNvPicPr>
+                      <a:picLocks noChangeAspect="1" noChangeArrowheads="1"/>
+                    </pic:cNvPicPr>
+                  </pic:nvPicPr>
+                  <pic:blipFill>
+                    <a:blip r:embed="rId25">
+                      <a:extLst>
+                        <a:ext uri="{28A0092B-C50C-407E-A947-70E740481C1C}">
+                          <a14:useLocalDpi xmlns:a14="http://schemas.microsoft.com/office/drawing/2010/main" val="0"/>
+                        </a:ext>
+                      </a:extLst>
+                    </a:blip>
+                    <a:srcRect/>
+                    <a:stretch>
+                      <a:fillRect/>
+                    </a:stretch>
+                  </pic:blipFill>
+                  <pic:spPr bwMode="auto">
+                    <a:xfrm>
+                      <a:off x="0" y="0"/>
+                      <a:ext cx="5760720" cy="2741137"/>
+                    </a:xfrm>
+                    <a:prstGeom prst="rect">
+                      <a:avLst/>
+                    </a:prstGeom>
+                    <a:noFill/>
+                    <a:ln>
+                      <a:noFill/>
+                    </a:ln>
+                  </pic:spPr>
+                </pic:pic>
+              </a:graphicData>
+            </a:graphic>
+          </wp:inline>
+        </w:drawing>
+      </w:r>
+      <w:r>
+        <w:rPr>
+          <w:b/>
+          <w:sz w:val="32"/>
+          <w:szCs w:val="32"/>
+          <w:u w:val="single"/>
+        </w:rPr>
+        <w:br w:type="page"/>
+      </w:r>
+    </w:p>
+    <w:p>
+      <w:pPr>
+        <w:pStyle w:val="Sansinterligne"/>
+        <w:ind w:left="720"/>
+        <w:rPr>
+          <w:b/>
+          <w:sz w:val="32"/>
+          <w:szCs w:val="32"/>
+          <w:u w:val="single"/>
+        </w:rPr>
+      </w:pPr>
+    </w:p>
+    <w:p>
+      <w:pPr>
+        <w:pStyle w:val="Sansinterligne"/>
         <w:numPr>
           <w:ilvl w:val="0"/>
           <w:numId w:val="1"/>
@@ -1886,6 +2000,549 @@
     <w:p>
       <w:pPr>
         <w:pStyle w:val="Sansinterligne"/>
+        <w:ind w:left="720"/>
+        <w:rPr>
+          <w:b/>
+          <w:sz w:val="32"/>
+          <w:szCs w:val="32"/>
+          <w:u w:val="single"/>
+        </w:rPr>
+      </w:pPr>
+      <w:r>
+        <w:rPr>
+          <w:b/>
+          <w:sz w:val="32"/>
+          <w:szCs w:val="32"/>
+        </w:rPr>
+        <w:drawing>
+          <wp:inline distT="0" distB="0" distL="0" distR="0" wp14:anchorId="2F6E89DF" wp14:editId="3EAC0CA0">
+            <wp:extent cx="2730500" cy="2809875"/>
+            <wp:effectExtent l="0" t="0" r="0" b="9525"/>
+            <wp:docPr id="20" name="Image 20"/>
+            <wp:cNvGraphicFramePr>
+              <a:graphicFrameLocks xmlns:a="http://schemas.openxmlformats.org/drawingml/2006/main" noChangeAspect="1"/>
+            </wp:cNvGraphicFramePr>
+            <a:graphic xmlns:a="http://schemas.openxmlformats.org/drawingml/2006/main">
+              <a:graphicData uri="http://schemas.openxmlformats.org/drawingml/2006/picture">
+                <pic:pic xmlns:pic="http://schemas.openxmlformats.org/drawingml/2006/picture">
+                  <pic:nvPicPr>
+                    <pic:cNvPr id="1" name=""/>
+                    <pic:cNvPicPr/>
+                  </pic:nvPicPr>
+                  <pic:blipFill>
+                    <a:blip r:embed="rId26"/>
+                    <a:stretch>
+                      <a:fillRect/>
+                    </a:stretch>
+                  </pic:blipFill>
+                  <pic:spPr>
+                    <a:xfrm>
+                      <a:off x="0" y="0"/>
+                      <a:ext cx="2743753" cy="2823513"/>
+                    </a:xfrm>
+                    <a:prstGeom prst="rect">
+                      <a:avLst/>
+                    </a:prstGeom>
+                  </pic:spPr>
+                </pic:pic>
+              </a:graphicData>
+            </a:graphic>
+          </wp:inline>
+        </w:drawing>
+      </w:r>
+    </w:p>
+    <w:p>
+      <w:pPr>
+        <w:pStyle w:val="Sansinterligne"/>
+        <w:ind w:left="720"/>
+        <w:rPr>
+          <w:b/>
+          <w:sz w:val="32"/>
+          <w:szCs w:val="32"/>
+          <w:u w:val="single"/>
+        </w:rPr>
+      </w:pPr>
+    </w:p>
+    <w:p>
+      <w:pPr>
+        <w:pStyle w:val="Sansinterligne"/>
+        <w:numPr>
+          <w:ilvl w:val="1"/>
+          <w:numId w:val="1"/>
+        </w:numPr>
+        <w:rPr>
+          <w:b/>
+          <w:sz w:val="32"/>
+          <w:szCs w:val="32"/>
+          <w:u w:val="single"/>
+        </w:rPr>
+      </w:pPr>
+      <w:r>
+        <w:rPr>
+          <w:b/>
+          <w:sz w:val="32"/>
+          <w:szCs w:val="32"/>
+          <w:u w:val="single"/>
+        </w:rPr>
+        <w:t>Web :</w:t>
+      </w:r>
+    </w:p>
+    <w:p>
+      <w:pPr>
+        <w:pStyle w:val="Sansinterligne"/>
+        <w:ind w:left="1440"/>
+        <w:rPr>
+          <w:b/>
+          <w:sz w:val="32"/>
+          <w:szCs w:val="32"/>
+          <w:u w:val="single"/>
+        </w:rPr>
+      </w:pPr>
+    </w:p>
+    <w:p>
+      <w:pPr>
+        <w:pStyle w:val="Sansinterligne"/>
+        <w:ind w:left="1440"/>
+        <w:rPr>
+          <w:b/>
+          <w:sz w:val="32"/>
+          <w:szCs w:val="32"/>
+          <w:u w:val="single"/>
+        </w:rPr>
+      </w:pPr>
+      <w:r>
+        <w:rPr>
+          <w:b/>
+          <w:sz w:val="32"/>
+          <w:szCs w:val="32"/>
+        </w:rPr>
+        <w:pict>
+          <v:shape id="_x0000_i1106" type="#_x0000_t75" style="width:275.25pt;height:333pt">
+            <v:imagedata r:id="rId27" o:title="Capture d'écran 2025-02-24 092059"/>
+          </v:shape>
+        </w:pict>
+      </w:r>
+    </w:p>
+    <w:p>
+      <w:pPr>
+        <w:pStyle w:val="Sansinterligne"/>
+        <w:rPr>
+          <w:b/>
+          <w:sz w:val="32"/>
+          <w:szCs w:val="32"/>
+          <w:u w:val="single"/>
+        </w:rPr>
+      </w:pPr>
+      <w:r>
+        <w:rPr>
+          <w:b/>
+          <w:sz w:val="32"/>
+          <w:szCs w:val="32"/>
+        </w:rPr>
+        <w:lastRenderedPageBreak/>
+        <w:pict>
+          <v:shape id="_x0000_i1105" type="#_x0000_t75" style="width:339pt;height:270pt">
+            <v:imagedata r:id="rId28" o:title="Capture d'écran 2025-02-24 092035"/>
+          </v:shape>
+        </w:pict>
+      </w:r>
+      <w:r>
+        <w:rPr>
+          <w:b/>
+          <w:sz w:val="32"/>
+          <w:szCs w:val="32"/>
+        </w:rPr>
+        <w:pict>
+          <v:shape id="_x0000_i1109" type="#_x0000_t75" style="width:334.5pt;height:80.25pt">
+            <v:imagedata r:id="rId29" o:title="Capture d'écran 2025-02-24 092219"/>
+          </v:shape>
+        </w:pict>
+      </w:r>
+      <w:r>
+        <w:rPr>
+          <w:b/>
+          <w:sz w:val="32"/>
+          <w:szCs w:val="32"/>
+        </w:rPr>
+        <w:pict>
+          <v:shape id="_x0000_i1111" type="#_x0000_t75" style="width:453.75pt;height:141.75pt">
+            <v:imagedata r:id="rId30" o:title="Capture d'écran 2025-02-24 092241"/>
+          </v:shape>
+        </w:pict>
+      </w:r>
+    </w:p>
+    <w:p>
+      <w:pPr>
+        <w:pStyle w:val="Sansinterligne"/>
+        <w:rPr>
+          <w:b/>
+          <w:sz w:val="32"/>
+          <w:szCs w:val="32"/>
+          <w:u w:val="single"/>
+        </w:rPr>
+      </w:pPr>
+      <w:r>
+        <w:rPr>
+          <w:b/>
+          <w:noProof/>
+          <w:sz w:val="32"/>
+          <w:szCs w:val="32"/>
+          <w:u w:val="single"/>
+          <w:lang w:eastAsia="fr-FR"/>
+        </w:rPr>
+        <w:lastRenderedPageBreak/>
+        <w:drawing>
+          <wp:inline distT="0" distB="0" distL="0" distR="0">
+            <wp:extent cx="4610100" cy="3086100"/>
+            <wp:effectExtent l="0" t="0" r="0" b="0"/>
+            <wp:docPr id="24" name="Image 24" descr="C:\Users\USER\AppData\Local\Microsoft\Windows\INetCache\Content.Word\Capture d'écran 2025-02-24 092150.png"/>
+            <wp:cNvGraphicFramePr>
+              <a:graphicFrameLocks xmlns:a="http://schemas.openxmlformats.org/drawingml/2006/main" noChangeAspect="1"/>
+            </wp:cNvGraphicFramePr>
+            <a:graphic xmlns:a="http://schemas.openxmlformats.org/drawingml/2006/main">
+              <a:graphicData uri="http://schemas.openxmlformats.org/drawingml/2006/picture">
+                <pic:pic xmlns:pic="http://schemas.openxmlformats.org/drawingml/2006/picture">
+                  <pic:nvPicPr>
+                    <pic:cNvPr id="0" name="Picture 100" descr="C:\Users\USER\AppData\Local\Microsoft\Windows\INetCache\Content.Word\Capture d'écran 2025-02-24 092150.png"/>
+                    <pic:cNvPicPr>
+                      <a:picLocks noChangeAspect="1" noChangeArrowheads="1"/>
+                    </pic:cNvPicPr>
+                  </pic:nvPicPr>
+                  <pic:blipFill>
+                    <a:blip r:embed="rId31">
+                      <a:extLst>
+                        <a:ext uri="{28A0092B-C50C-407E-A947-70E740481C1C}">
+                          <a14:useLocalDpi xmlns:a14="http://schemas.microsoft.com/office/drawing/2010/main" val="0"/>
+                        </a:ext>
+                      </a:extLst>
+                    </a:blip>
+                    <a:srcRect/>
+                    <a:stretch>
+                      <a:fillRect/>
+                    </a:stretch>
+                  </pic:blipFill>
+                  <pic:spPr bwMode="auto">
+                    <a:xfrm>
+                      <a:off x="0" y="0"/>
+                      <a:ext cx="4610100" cy="3086100"/>
+                    </a:xfrm>
+                    <a:prstGeom prst="rect">
+                      <a:avLst/>
+                    </a:prstGeom>
+                    <a:noFill/>
+                    <a:ln>
+                      <a:noFill/>
+                    </a:ln>
+                  </pic:spPr>
+                </pic:pic>
+              </a:graphicData>
+            </a:graphic>
+          </wp:inline>
+        </w:drawing>
+      </w:r>
+    </w:p>
+    <w:p>
+      <w:pPr>
+        <w:pStyle w:val="Sansinterligne"/>
+        <w:ind w:left="1440"/>
+        <w:rPr>
+          <w:b/>
+          <w:sz w:val="32"/>
+          <w:szCs w:val="32"/>
+          <w:u w:val="single"/>
+        </w:rPr>
+      </w:pPr>
+    </w:p>
+    <w:p>
+      <w:pPr>
+        <w:rPr>
+          <w:b/>
+          <w:sz w:val="32"/>
+          <w:szCs w:val="32"/>
+          <w:u w:val="single"/>
+        </w:rPr>
+      </w:pPr>
+      <w:r>
+        <w:rPr>
+          <w:b/>
+          <w:sz w:val="32"/>
+          <w:szCs w:val="32"/>
+          <w:u w:val="single"/>
+        </w:rPr>
+        <w:br w:type="page"/>
+      </w:r>
+    </w:p>
+    <w:p>
+      <w:pPr>
+        <w:pStyle w:val="Sansinterligne"/>
+        <w:ind w:left="1440"/>
+        <w:rPr>
+          <w:b/>
+          <w:sz w:val="32"/>
+          <w:szCs w:val="32"/>
+          <w:u w:val="single"/>
+        </w:rPr>
+      </w:pPr>
+    </w:p>
+    <w:p>
+      <w:pPr>
+        <w:pStyle w:val="Sansinterligne"/>
+        <w:numPr>
+          <w:ilvl w:val="1"/>
+          <w:numId w:val="1"/>
+        </w:numPr>
+        <w:rPr>
+          <w:b/>
+          <w:sz w:val="32"/>
+          <w:szCs w:val="32"/>
+          <w:u w:val="single"/>
+        </w:rPr>
+      </w:pPr>
+      <w:proofErr w:type="spellStart"/>
+      <w:r>
+        <w:rPr>
+          <w:b/>
+          <w:sz w:val="32"/>
+          <w:szCs w:val="32"/>
+          <w:u w:val="single"/>
+        </w:rPr>
+        <w:t>Keycloak</w:t>
+      </w:r>
+      <w:proofErr w:type="spellEnd"/>
+      <w:r>
+        <w:rPr>
+          <w:b/>
+          <w:sz w:val="32"/>
+          <w:szCs w:val="32"/>
+          <w:u w:val="single"/>
+        </w:rPr>
+        <w:t> :</w:t>
+      </w:r>
+    </w:p>
+    <w:p>
+      <w:pPr>
+        <w:pStyle w:val="Sansinterligne"/>
+        <w:rPr>
+          <w:b/>
+          <w:sz w:val="32"/>
+          <w:szCs w:val="32"/>
+          <w:u w:val="single"/>
+        </w:rPr>
+      </w:pPr>
+    </w:p>
+    <w:p>
+      <w:pPr>
+        <w:pStyle w:val="Sansinterligne"/>
+        <w:ind w:left="360"/>
+        <w:rPr>
+          <w:b/>
+          <w:sz w:val="32"/>
+          <w:szCs w:val="32"/>
+          <w:u w:val="single"/>
+        </w:rPr>
+      </w:pPr>
+      <w:r>
+        <w:rPr>
+          <w:b/>
+          <w:sz w:val="32"/>
+          <w:szCs w:val="32"/>
+        </w:rPr>
+        <w:pict>
+          <v:shape id="_x0000_i1104" type="#_x0000_t75" style="width:453.75pt;height:78.75pt">
+            <v:imagedata r:id="rId32" o:title="Capture d'écran 2025-01-22 232215"/>
+          </v:shape>
+        </w:pict>
+      </w:r>
+      <w:r>
+        <w:rPr>
+          <w:noProof/>
+          <w:lang w:eastAsia="fr-FR"/>
+        </w:rPr>
+        <w:drawing>
+          <wp:inline distT="0" distB="0" distL="0" distR="0" wp14:anchorId="63EF3CD9" wp14:editId="6BFE463E">
+            <wp:extent cx="5462587" cy="2466975"/>
+            <wp:effectExtent l="0" t="0" r="5080" b="0"/>
+            <wp:docPr id="19" name="Image 19" descr="C:\Users\USER\Pictures\Screenshots\Capture d'écran 2025-01-22 231245.png"/>
+            <wp:cNvGraphicFramePr>
+              <a:graphicFrameLocks xmlns:a="http://schemas.openxmlformats.org/drawingml/2006/main" noChangeAspect="1"/>
+            </wp:cNvGraphicFramePr>
+            <a:graphic xmlns:a="http://schemas.openxmlformats.org/drawingml/2006/main">
+              <a:graphicData uri="http://schemas.openxmlformats.org/drawingml/2006/picture">
+                <pic:pic xmlns:pic="http://schemas.openxmlformats.org/drawingml/2006/picture">
+                  <pic:nvPicPr>
+                    <pic:cNvPr id="0" name="Picture 62" descr="C:\Users\USER\Pictures\Screenshots\Capture d'écran 2025-01-22 231245.png"/>
+                    <pic:cNvPicPr>
+                      <a:picLocks noChangeAspect="1" noChangeArrowheads="1"/>
+                    </pic:cNvPicPr>
+                  </pic:nvPicPr>
+                  <pic:blipFill>
+                    <a:blip r:embed="rId33" cstate="print">
+                      <a:extLst>
+                        <a:ext uri="{28A0092B-C50C-407E-A947-70E740481C1C}">
+                          <a14:useLocalDpi xmlns:a14="http://schemas.microsoft.com/office/drawing/2010/main" val="0"/>
+                        </a:ext>
+                      </a:extLst>
+                    </a:blip>
+                    <a:srcRect/>
+                    <a:stretch>
+                      <a:fillRect/>
+                    </a:stretch>
+                  </pic:blipFill>
+                  <pic:spPr bwMode="auto">
+                    <a:xfrm>
+                      <a:off x="0" y="0"/>
+                      <a:ext cx="5515794" cy="2491004"/>
+                    </a:xfrm>
+                    <a:prstGeom prst="rect">
+                      <a:avLst/>
+                    </a:prstGeom>
+                    <a:noFill/>
+                    <a:ln>
+                      <a:noFill/>
+                    </a:ln>
+                  </pic:spPr>
+                </pic:pic>
+              </a:graphicData>
+            </a:graphic>
+          </wp:inline>
+        </w:drawing>
+      </w:r>
+      <w:r>
+        <w:rPr>
+          <w:noProof/>
+          <w:lang w:eastAsia="fr-FR"/>
+        </w:rPr>
+        <w:drawing>
+          <wp:inline distT="0" distB="0" distL="0" distR="0" wp14:anchorId="5146DFCE" wp14:editId="2704B023">
+            <wp:extent cx="4057650" cy="1886317"/>
+            <wp:effectExtent l="0" t="0" r="0" b="0"/>
+            <wp:docPr id="18" name="Image 18" descr="C:\Users\USER\Pictures\Screenshots\Capture d'écran 2025-01-22 230941.png"/>
+            <wp:cNvGraphicFramePr>
+              <a:graphicFrameLocks xmlns:a="http://schemas.openxmlformats.org/drawingml/2006/main" noChangeAspect="1"/>
+            </wp:cNvGraphicFramePr>
+            <a:graphic xmlns:a="http://schemas.openxmlformats.org/drawingml/2006/main">
+              <a:graphicData uri="http://schemas.openxmlformats.org/drawingml/2006/picture">
+                <pic:pic xmlns:pic="http://schemas.openxmlformats.org/drawingml/2006/picture">
+                  <pic:nvPicPr>
+                    <pic:cNvPr id="0" name="Picture 61" descr="C:\Users\USER\Pictures\Screenshots\Capture d'écran 2025-01-22 230941.png"/>
+                    <pic:cNvPicPr>
+                      <a:picLocks noChangeAspect="1" noChangeArrowheads="1"/>
+                    </pic:cNvPicPr>
+                  </pic:nvPicPr>
+                  <pic:blipFill>
+                    <a:blip r:embed="rId34" cstate="print">
+                      <a:extLst>
+                        <a:ext uri="{28A0092B-C50C-407E-A947-70E740481C1C}">
+                          <a14:useLocalDpi xmlns:a14="http://schemas.microsoft.com/office/drawing/2010/main" val="0"/>
+                        </a:ext>
+                      </a:extLst>
+                    </a:blip>
+                    <a:srcRect/>
+                    <a:stretch>
+                      <a:fillRect/>
+                    </a:stretch>
+                  </pic:blipFill>
+                  <pic:spPr bwMode="auto">
+                    <a:xfrm>
+                      <a:off x="0" y="0"/>
+                      <a:ext cx="4128749" cy="1919369"/>
+                    </a:xfrm>
+                    <a:prstGeom prst="rect">
+                      <a:avLst/>
+                    </a:prstGeom>
+                    <a:noFill/>
+                    <a:ln>
+                      <a:noFill/>
+                    </a:ln>
+                  </pic:spPr>
+                </pic:pic>
+              </a:graphicData>
+            </a:graphic>
+          </wp:inline>
+        </w:drawing>
+      </w:r>
+      <w:r>
+        <w:rPr>
+          <w:noProof/>
+          <w:lang w:eastAsia="fr-FR"/>
+        </w:rPr>
+        <w:drawing>
+          <wp:inline distT="0" distB="0" distL="0" distR="0" wp14:anchorId="1B92CED5" wp14:editId="6A1572FB">
+            <wp:extent cx="5374504" cy="2400300"/>
+            <wp:effectExtent l="0" t="0" r="0" b="0"/>
+            <wp:docPr id="16" name="Image 16" descr="C:\Users\USER\Pictures\Screenshots\Capture d'écran 2025-01-22 231855.png"/>
+            <wp:cNvGraphicFramePr>
+              <a:graphicFrameLocks xmlns:a="http://schemas.openxmlformats.org/drawingml/2006/main" noChangeAspect="1"/>
+            </wp:cNvGraphicFramePr>
+            <a:graphic xmlns:a="http://schemas.openxmlformats.org/drawingml/2006/main">
+              <a:graphicData uri="http://schemas.openxmlformats.org/drawingml/2006/picture">
+                <pic:pic xmlns:pic="http://schemas.openxmlformats.org/drawingml/2006/picture">
+                  <pic:nvPicPr>
+                    <pic:cNvPr id="0" name="Picture 59" descr="C:\Users\USER\Pictures\Screenshots\Capture d'écran 2025-01-22 231855.png"/>
+                    <pic:cNvPicPr>
+                      <a:picLocks noChangeAspect="1" noChangeArrowheads="1"/>
+                    </pic:cNvPicPr>
+                  </pic:nvPicPr>
+                  <pic:blipFill>
+                    <a:blip r:embed="rId35" cstate="print">
+                      <a:extLst>
+                        <a:ext uri="{28A0092B-C50C-407E-A947-70E740481C1C}">
+                          <a14:useLocalDpi xmlns:a14="http://schemas.microsoft.com/office/drawing/2010/main" val="0"/>
+                        </a:ext>
+                      </a:extLst>
+                    </a:blip>
+                    <a:srcRect/>
+                    <a:stretch>
+                      <a:fillRect/>
+                    </a:stretch>
+                  </pic:blipFill>
+                  <pic:spPr bwMode="auto">
+                    <a:xfrm>
+                      <a:off x="0" y="0"/>
+                      <a:ext cx="5450149" cy="2434084"/>
+                    </a:xfrm>
+                    <a:prstGeom prst="rect">
+                      <a:avLst/>
+                    </a:prstGeom>
+                    <a:noFill/>
+                    <a:ln>
+                      <a:noFill/>
+                    </a:ln>
+                  </pic:spPr>
+                </pic:pic>
+              </a:graphicData>
+            </a:graphic>
+          </wp:inline>
+        </w:drawing>
+      </w:r>
+    </w:p>
+    <w:p>
+      <w:pPr>
+        <w:pStyle w:val="Sansinterligne"/>
+        <w:ind w:left="720"/>
+        <w:rPr>
+          <w:b/>
+          <w:sz w:val="32"/>
+          <w:szCs w:val="32"/>
+          <w:u w:val="single"/>
+        </w:rPr>
+      </w:pPr>
+    </w:p>
+    <w:p>
+      <w:pPr>
+        <w:pStyle w:val="Sansinterligne"/>
+        <w:ind w:left="720"/>
+        <w:rPr>
+          <w:b/>
+          <w:sz w:val="32"/>
+          <w:szCs w:val="32"/>
+          <w:u w:val="single"/>
+        </w:rPr>
+      </w:pPr>
+    </w:p>
+    <w:p>
+      <w:pPr>
+        <w:pStyle w:val="Sansinterligne"/>
         <w:numPr>
           <w:ilvl w:val="0"/>
           <w:numId w:val="1"/>
@@ -1930,6 +2587,99 @@
     <w:p>
       <w:pPr>
         <w:pStyle w:val="Sansinterligne"/>
+        <w:ind w:left="360"/>
+        <w:rPr>
+          <w:noProof/>
+          <w:lang w:eastAsia="fr-FR"/>
+        </w:rPr>
+      </w:pPr>
+      <w:r>
+        <w:rPr>
+          <w:noProof/>
+          <w:lang w:eastAsia="fr-FR"/>
+        </w:rPr>
+        <w:t xml:space="preserve"> </w:t>
+      </w:r>
+      <w:r>
+        <w:rPr>
+          <w:noProof/>
+          <w:lang w:eastAsia="fr-FR"/>
+        </w:rPr>
+        <w:drawing>
+          <wp:inline distT="0" distB="0" distL="0" distR="0">
+            <wp:extent cx="2686050" cy="4552950"/>
+            <wp:effectExtent l="0" t="0" r="0" b="0"/>
+            <wp:docPr id="22" name="Image 22" descr="C:\Users\USER\AppData\Local\Microsoft\Windows\INetCache\Content.Word\Capture d'écran 2025-02-24 093043.png"/>
+            <wp:cNvGraphicFramePr>
+              <a:graphicFrameLocks xmlns:a="http://schemas.openxmlformats.org/drawingml/2006/main" noChangeAspect="1"/>
+            </wp:cNvGraphicFramePr>
+            <a:graphic xmlns:a="http://schemas.openxmlformats.org/drawingml/2006/main">
+              <a:graphicData uri="http://schemas.openxmlformats.org/drawingml/2006/picture">
+                <pic:pic xmlns:pic="http://schemas.openxmlformats.org/drawingml/2006/picture">
+                  <pic:nvPicPr>
+                    <pic:cNvPr id="0" name="Picture 95" descr="C:\Users\USER\AppData\Local\Microsoft\Windows\INetCache\Content.Word\Capture d'écran 2025-02-24 093043.png"/>
+                    <pic:cNvPicPr>
+                      <a:picLocks noChangeAspect="1" noChangeArrowheads="1"/>
+                    </pic:cNvPicPr>
+                  </pic:nvPicPr>
+                  <pic:blipFill>
+                    <a:blip r:embed="rId36">
+                      <a:extLst>
+                        <a:ext uri="{28A0092B-C50C-407E-A947-70E740481C1C}">
+                          <a14:useLocalDpi xmlns:a14="http://schemas.microsoft.com/office/drawing/2010/main" val="0"/>
+                        </a:ext>
+                      </a:extLst>
+                    </a:blip>
+                    <a:srcRect/>
+                    <a:stretch>
+                      <a:fillRect/>
+                    </a:stretch>
+                  </pic:blipFill>
+                  <pic:spPr bwMode="auto">
+                    <a:xfrm>
+                      <a:off x="0" y="0"/>
+                      <a:ext cx="2686050" cy="4552950"/>
+                    </a:xfrm>
+                    <a:prstGeom prst="rect">
+                      <a:avLst/>
+                    </a:prstGeom>
+                    <a:noFill/>
+                    <a:ln>
+                      <a:noFill/>
+                    </a:ln>
+                  </pic:spPr>
+                </pic:pic>
+              </a:graphicData>
+            </a:graphic>
+          </wp:inline>
+        </w:drawing>
+      </w:r>
+    </w:p>
+    <w:p>
+      <w:pPr>
+        <w:pStyle w:val="Sansinterligne"/>
+        <w:ind w:left="360"/>
+        <w:rPr>
+          <w:noProof/>
+          <w:lang w:eastAsia="fr-FR"/>
+        </w:rPr>
+      </w:pPr>
+    </w:p>
+    <w:p>
+      <w:pPr>
+        <w:pStyle w:val="Sansinterligne"/>
+        <w:ind w:left="360"/>
+        <w:rPr>
+          <w:b/>
+          <w:sz w:val="32"/>
+          <w:szCs w:val="32"/>
+          <w:u w:val="single"/>
+        </w:rPr>
+      </w:pPr>
+    </w:p>
+    <w:p>
+      <w:pPr>
+        <w:pStyle w:val="Sansinterligne"/>
         <w:numPr>
           <w:ilvl w:val="0"/>
           <w:numId w:val="1"/>
@@ -2005,7 +2755,6 @@
           <w:szCs w:val="32"/>
           <w:u w:val="single"/>
         </w:rPr>
-        <w:lastRenderedPageBreak/>
         <w:t>TD</w:t>
       </w:r>
       <w:proofErr w:type="gramStart"/>
@@ -2116,7 +2865,10 @@
         <w:t>Web</w:t>
       </w:r>
     </w:p>
-    <w:p/>
+    <w:p>
+      <w:bookmarkStart w:id="0" w:name="_GoBack"/>
+      <w:bookmarkEnd w:id="0"/>
+    </w:p>
     <w:sectPr>
       <w:pgSz w:w="11906" w:h="16838"/>
       <w:pgMar w:top="1417" w:right="1417" w:bottom="1417" w:left="1417" w:header="708" w:footer="708" w:gutter="0"/>
@@ -2292,8 +3044,124 @@
       </w:rPr>
     </w:lvl>
   </w:abstractNum>
+  <w:abstractNum w:abstractNumId="1" w15:restartNumberingAfterBreak="0">
+    <w:nsid w:val="67F570E3"/>
+    <w:multiLevelType w:val="hybridMultilevel"/>
+    <w:tmpl w:val="218A0CFA"/>
+    <w:lvl w:ilvl="0" w:tplc="040C0001">
+      <w:start w:val="1"/>
+      <w:numFmt w:val="bullet"/>
+      <w:lvlText w:val=""/>
+      <w:lvlJc w:val="left"/>
+      <w:pPr>
+        <w:ind w:left="1068" w:hanging="360"/>
+      </w:pPr>
+      <w:rPr>
+        <w:rFonts w:ascii="Symbol" w:hAnsi="Symbol" w:hint="default"/>
+      </w:rPr>
+    </w:lvl>
+    <w:lvl w:ilvl="1" w:tplc="040C0003" w:tentative="1">
+      <w:start w:val="1"/>
+      <w:numFmt w:val="bullet"/>
+      <w:lvlText w:val="o"/>
+      <w:lvlJc w:val="left"/>
+      <w:pPr>
+        <w:ind w:left="1788" w:hanging="360"/>
+      </w:pPr>
+      <w:rPr>
+        <w:rFonts w:ascii="Courier New" w:hAnsi="Courier New" w:cs="Courier New" w:hint="default"/>
+      </w:rPr>
+    </w:lvl>
+    <w:lvl w:ilvl="2" w:tplc="040C0005" w:tentative="1">
+      <w:start w:val="1"/>
+      <w:numFmt w:val="bullet"/>
+      <w:lvlText w:val=""/>
+      <w:lvlJc w:val="left"/>
+      <w:pPr>
+        <w:ind w:left="2508" w:hanging="360"/>
+      </w:pPr>
+      <w:rPr>
+        <w:rFonts w:ascii="Wingdings" w:hAnsi="Wingdings" w:hint="default"/>
+      </w:rPr>
+    </w:lvl>
+    <w:lvl w:ilvl="3" w:tplc="040C0001" w:tentative="1">
+      <w:start w:val="1"/>
+      <w:numFmt w:val="bullet"/>
+      <w:lvlText w:val=""/>
+      <w:lvlJc w:val="left"/>
+      <w:pPr>
+        <w:ind w:left="3228" w:hanging="360"/>
+      </w:pPr>
+      <w:rPr>
+        <w:rFonts w:ascii="Symbol" w:hAnsi="Symbol" w:hint="default"/>
+      </w:rPr>
+    </w:lvl>
+    <w:lvl w:ilvl="4" w:tplc="040C0003" w:tentative="1">
+      <w:start w:val="1"/>
+      <w:numFmt w:val="bullet"/>
+      <w:lvlText w:val="o"/>
+      <w:lvlJc w:val="left"/>
+      <w:pPr>
+        <w:ind w:left="3948" w:hanging="360"/>
+      </w:pPr>
+      <w:rPr>
+        <w:rFonts w:ascii="Courier New" w:hAnsi="Courier New" w:cs="Courier New" w:hint="default"/>
+      </w:rPr>
+    </w:lvl>
+    <w:lvl w:ilvl="5" w:tplc="040C0005" w:tentative="1">
+      <w:start w:val="1"/>
+      <w:numFmt w:val="bullet"/>
+      <w:lvlText w:val=""/>
+      <w:lvlJc w:val="left"/>
+      <w:pPr>
+        <w:ind w:left="4668" w:hanging="360"/>
+      </w:pPr>
+      <w:rPr>
+        <w:rFonts w:ascii="Wingdings" w:hAnsi="Wingdings" w:hint="default"/>
+      </w:rPr>
+    </w:lvl>
+    <w:lvl w:ilvl="6" w:tplc="040C0001" w:tentative="1">
+      <w:start w:val="1"/>
+      <w:numFmt w:val="bullet"/>
+      <w:lvlText w:val=""/>
+      <w:lvlJc w:val="left"/>
+      <w:pPr>
+        <w:ind w:left="5388" w:hanging="360"/>
+      </w:pPr>
+      <w:rPr>
+        <w:rFonts w:ascii="Symbol" w:hAnsi="Symbol" w:hint="default"/>
+      </w:rPr>
+    </w:lvl>
+    <w:lvl w:ilvl="7" w:tplc="040C0003" w:tentative="1">
+      <w:start w:val="1"/>
+      <w:numFmt w:val="bullet"/>
+      <w:lvlText w:val="o"/>
+      <w:lvlJc w:val="left"/>
+      <w:pPr>
+        <w:ind w:left="6108" w:hanging="360"/>
+      </w:pPr>
+      <w:rPr>
+        <w:rFonts w:ascii="Courier New" w:hAnsi="Courier New" w:cs="Courier New" w:hint="default"/>
+      </w:rPr>
+    </w:lvl>
+    <w:lvl w:ilvl="8" w:tplc="040C0005" w:tentative="1">
+      <w:start w:val="1"/>
+      <w:numFmt w:val="bullet"/>
+      <w:lvlText w:val=""/>
+      <w:lvlJc w:val="left"/>
+      <w:pPr>
+        <w:ind w:left="6828" w:hanging="360"/>
+      </w:pPr>
+      <w:rPr>
+        <w:rFonts w:ascii="Wingdings" w:hAnsi="Wingdings" w:hint="default"/>
+      </w:rPr>
+    </w:lvl>
+  </w:abstractNum>
   <w:num w:numId="1">
     <w:abstractNumId w:val="0"/>
+  </w:num>
+  <w:num w:numId="2">
+    <w:abstractNumId w:val="1"/>
   </w:num>
 </w:numbering>
 </file>
@@ -2860,6 +3728,17 @@
     <w:uiPriority w:val="99"/>
     <w:rsid w:val="0012285D"/>
   </w:style>
+  <w:style w:type="paragraph" w:styleId="Paragraphedeliste">
+    <w:name w:val="List Paragraph"/>
+    <w:basedOn w:val="Normal"/>
+    <w:uiPriority w:val="34"/>
+    <w:qFormat/>
+    <w:rsid w:val="00022506"/>
+    <w:pPr>
+      <w:ind w:left="720"/>
+      <w:contextualSpacing/>
+    </w:pPr>
+  </w:style>
 </w:styles>
 </file>
 

</xml_diff>